<commit_message>
Añadir cat, Editar cat, Borrar cat
</commit_message>
<xml_diff>
--- a/DOCPROYECTO/Proyecto Appetito.docx
+++ b/DOCPROYECTO/Proyecto Appetito.docx
@@ -14,6 +14,13 @@
     </w:p>
     <w:sdt>
       <w:sdtPr>
+        <w:rPr>
+          <w:rFonts w:asciiTheme="minorHAnsi" w:eastAsiaTheme="minorHAnsi" w:hAnsiTheme="minorHAnsi" w:cstheme="minorBidi"/>
+          <w:color w:val="auto"/>
+          <w:sz w:val="22"/>
+          <w:szCs w:val="22"/>
+          <w:lang w:eastAsia="en-US"/>
+        </w:rPr>
         <w:id w:val="132460364"/>
         <w:docPartObj>
           <w:docPartGallery w:val="Table of Contents"/>
@@ -22,13 +29,8 @@
       </w:sdtPr>
       <w:sdtEndPr>
         <w:rPr>
-          <w:rFonts w:asciiTheme="minorHAnsi" w:eastAsiaTheme="minorHAnsi" w:hAnsiTheme="minorHAnsi" w:cstheme="minorBidi"/>
           <w:b/>
           <w:bCs/>
-          <w:color w:val="auto"/>
-          <w:sz w:val="22"/>
-          <w:szCs w:val="22"/>
-          <w:lang w:eastAsia="en-US"/>
         </w:rPr>
       </w:sdtEndPr>
       <w:sdtContent>
@@ -62,125 +64,78 @@
           <w:r>
             <w:fldChar w:fldCharType="separate"/>
           </w:r>
-          <w:bookmarkStart w:id="0" w:name="_GoBack"/>
-          <w:bookmarkEnd w:id="0"/>
-          <w:r>
-            <w:rPr>
-              <w:rStyle w:val="Hipervnculo"/>
-              <w:noProof/>
-            </w:rPr>
-            <w:fldChar w:fldCharType="begin"/>
-          </w:r>
-          <w:r>
-            <w:rPr>
-              <w:rStyle w:val="Hipervnculo"/>
-              <w:noProof/>
-            </w:rPr>
-            <w:instrText xml:space="preserve"> </w:instrText>
-          </w:r>
-          <w:r>
-            <w:rPr>
-              <w:noProof/>
-            </w:rPr>
-            <w:instrText>HYPERLINK \l "_Toc9707725"</w:instrText>
-          </w:r>
-          <w:r>
-            <w:rPr>
-              <w:rStyle w:val="Hipervnculo"/>
-              <w:noProof/>
-            </w:rPr>
-            <w:instrText xml:space="preserve"> </w:instrText>
-          </w:r>
-          <w:r>
-            <w:rPr>
-              <w:rStyle w:val="Hipervnculo"/>
-              <w:noProof/>
-            </w:rPr>
-          </w:r>
-          <w:r>
-            <w:rPr>
-              <w:rStyle w:val="Hipervnculo"/>
-              <w:noProof/>
-            </w:rPr>
-            <w:fldChar w:fldCharType="separate"/>
-          </w:r>
-          <w:r>
-            <w:rPr>
-              <w:rStyle w:val="Hipervnculo"/>
-              <w:noProof/>
-            </w:rPr>
-            <w:t>1.</w:t>
-          </w:r>
-          <w:r>
-            <w:rPr>
-              <w:rFonts w:eastAsiaTheme="minorEastAsia"/>
-              <w:noProof/>
-              <w:lang w:eastAsia="es-ES"/>
-            </w:rPr>
-            <w:tab/>
-          </w:r>
-          <w:r>
-            <w:rPr>
-              <w:rStyle w:val="Hipervnculo"/>
-              <w:noProof/>
-            </w:rPr>
-            <w:t>Appetito</w:t>
-          </w:r>
-          <w:r>
-            <w:rPr>
-              <w:noProof/>
-              <w:webHidden/>
-            </w:rPr>
-            <w:tab/>
-          </w:r>
-          <w:r>
-            <w:rPr>
-              <w:noProof/>
-              <w:webHidden/>
-            </w:rPr>
-            <w:fldChar w:fldCharType="begin"/>
-          </w:r>
-          <w:r>
-            <w:rPr>
-              <w:noProof/>
-              <w:webHidden/>
-            </w:rPr>
-            <w:instrText xml:space="preserve"> PAGEREF _Toc9707725 \h </w:instrText>
-          </w:r>
-          <w:r>
-            <w:rPr>
-              <w:noProof/>
-              <w:webHidden/>
-            </w:rPr>
-          </w:r>
-          <w:r>
-            <w:rPr>
-              <w:noProof/>
-              <w:webHidden/>
-            </w:rPr>
-            <w:fldChar w:fldCharType="separate"/>
-          </w:r>
-          <w:r>
-            <w:rPr>
-              <w:noProof/>
-              <w:webHidden/>
-            </w:rPr>
-            <w:t>3</w:t>
-          </w:r>
-          <w:r>
-            <w:rPr>
-              <w:noProof/>
-              <w:webHidden/>
-            </w:rPr>
-            <w:fldChar w:fldCharType="end"/>
-          </w:r>
-          <w:r>
-            <w:rPr>
-              <w:rStyle w:val="Hipervnculo"/>
-              <w:noProof/>
-            </w:rPr>
-            <w:fldChar w:fldCharType="end"/>
-          </w:r>
+          <w:hyperlink w:anchor="_Toc9707725" w:history="1">
+            <w:r>
+              <w:rPr>
+                <w:rStyle w:val="Hipervnculo"/>
+                <w:noProof/>
+              </w:rPr>
+              <w:t>1.</w:t>
+            </w:r>
+            <w:r>
+              <w:rPr>
+                <w:rFonts w:eastAsiaTheme="minorEastAsia"/>
+                <w:noProof/>
+                <w:lang w:eastAsia="es-ES"/>
+              </w:rPr>
+              <w:tab/>
+            </w:r>
+            <w:r>
+              <w:rPr>
+                <w:rStyle w:val="Hipervnculo"/>
+                <w:noProof/>
+              </w:rPr>
+              <w:t>Appetito</w:t>
+            </w:r>
+            <w:r>
+              <w:rPr>
+                <w:noProof/>
+                <w:webHidden/>
+              </w:rPr>
+              <w:tab/>
+            </w:r>
+            <w:r>
+              <w:rPr>
+                <w:noProof/>
+                <w:webHidden/>
+              </w:rPr>
+              <w:fldChar w:fldCharType="begin"/>
+            </w:r>
+            <w:r>
+              <w:rPr>
+                <w:noProof/>
+                <w:webHidden/>
+              </w:rPr>
+              <w:instrText xml:space="preserve"> PAGEREF _Toc9707725 \h </w:instrText>
+            </w:r>
+            <w:r>
+              <w:rPr>
+                <w:noProof/>
+                <w:webHidden/>
+              </w:rPr>
+            </w:r>
+            <w:r>
+              <w:rPr>
+                <w:noProof/>
+                <w:webHidden/>
+              </w:rPr>
+              <w:fldChar w:fldCharType="separate"/>
+            </w:r>
+            <w:r>
+              <w:rPr>
+                <w:noProof/>
+                <w:webHidden/>
+              </w:rPr>
+              <w:t>3</w:t>
+            </w:r>
+            <w:r>
+              <w:rPr>
+                <w:noProof/>
+                <w:webHidden/>
+              </w:rPr>
+              <w:fldChar w:fldCharType="end"/>
+            </w:r>
+          </w:hyperlink>
         </w:p>
         <w:p>
           <w:pPr>
@@ -2958,13 +2913,13 @@
           <w:numId w:val="2"/>
         </w:numPr>
       </w:pPr>
-      <w:bookmarkStart w:id="1" w:name="_Toc9707725"/>
+      <w:bookmarkStart w:id="0" w:name="_Toc9707725"/>
       <w:proofErr w:type="spellStart"/>
       <w:r>
         <w:lastRenderedPageBreak/>
         <w:t>Appetito</w:t>
       </w:r>
-      <w:bookmarkEnd w:id="1"/>
+      <w:bookmarkEnd w:id="0"/>
       <w:proofErr w:type="spellEnd"/>
     </w:p>
     <w:p>
@@ -2975,7 +2930,7 @@
           <w:numId w:val="2"/>
         </w:numPr>
       </w:pPr>
-      <w:bookmarkStart w:id="2" w:name="_Toc9707726"/>
+      <w:bookmarkStart w:id="1" w:name="_Toc9707726"/>
       <w:r>
         <w:t xml:space="preserve">¿Qué es </w:t>
       </w:r>
@@ -2987,7 +2942,7 @@
       <w:r>
         <w:t>?</w:t>
       </w:r>
-      <w:bookmarkEnd w:id="2"/>
+      <w:bookmarkEnd w:id="1"/>
     </w:p>
     <w:p>
       <w:pPr>
@@ -2997,7 +2952,7 @@
           <w:numId w:val="2"/>
         </w:numPr>
       </w:pPr>
-      <w:bookmarkStart w:id="3" w:name="_Toc9707727"/>
+      <w:bookmarkStart w:id="2" w:name="_Toc9707727"/>
       <w:r>
         <w:t xml:space="preserve">Requisitos funcionales de </w:t>
       </w:r>
@@ -3005,7 +2960,7 @@
       <w:r>
         <w:t>Appetito</w:t>
       </w:r>
-      <w:bookmarkEnd w:id="3"/>
+      <w:bookmarkEnd w:id="2"/>
       <w:proofErr w:type="spellEnd"/>
     </w:p>
     <w:p>
@@ -3016,11 +2971,11 @@
           <w:numId w:val="2"/>
         </w:numPr>
       </w:pPr>
-      <w:bookmarkStart w:id="4" w:name="_Toc9707728"/>
+      <w:bookmarkStart w:id="3" w:name="_Toc9707728"/>
       <w:r>
         <w:t>Funcionalidades para restauradores</w:t>
       </w:r>
-      <w:bookmarkEnd w:id="4"/>
+      <w:bookmarkEnd w:id="3"/>
     </w:p>
     <w:p>
       <w:pPr>
@@ -3030,11 +2985,11 @@
           <w:numId w:val="2"/>
         </w:numPr>
       </w:pPr>
-      <w:bookmarkStart w:id="5" w:name="_Toc9707729"/>
+      <w:bookmarkStart w:id="4" w:name="_Toc9707729"/>
       <w:r>
         <w:t>Funcionalidades para clientes</w:t>
       </w:r>
-      <w:bookmarkEnd w:id="5"/>
+      <w:bookmarkEnd w:id="4"/>
     </w:p>
     <w:p>
       <w:pPr>
@@ -3044,11 +2999,11 @@
           <w:numId w:val="2"/>
         </w:numPr>
       </w:pPr>
-      <w:bookmarkStart w:id="6" w:name="_Toc9707730"/>
+      <w:bookmarkStart w:id="5" w:name="_Toc9707730"/>
       <w:r>
         <w:t>Requisitos para el desarrollo</w:t>
       </w:r>
-      <w:bookmarkEnd w:id="6"/>
+      <w:bookmarkEnd w:id="5"/>
     </w:p>
     <w:p>
       <w:pPr>
@@ -3058,11 +3013,11 @@
           <w:numId w:val="2"/>
         </w:numPr>
       </w:pPr>
-      <w:bookmarkStart w:id="7" w:name="_Toc9707731"/>
+      <w:bookmarkStart w:id="6" w:name="_Toc9707731"/>
       <w:r>
         <w:t>Requisitos de hardware</w:t>
       </w:r>
-      <w:bookmarkEnd w:id="7"/>
+      <w:bookmarkEnd w:id="6"/>
     </w:p>
     <w:p>
       <w:pPr>
@@ -3072,11 +3027,11 @@
           <w:numId w:val="2"/>
         </w:numPr>
       </w:pPr>
-      <w:bookmarkStart w:id="8" w:name="_Toc9707732"/>
+      <w:bookmarkStart w:id="7" w:name="_Toc9707732"/>
       <w:r>
         <w:t>Requisitos de software</w:t>
       </w:r>
-      <w:bookmarkEnd w:id="8"/>
+      <w:bookmarkEnd w:id="7"/>
     </w:p>
     <w:p>
       <w:pPr>
@@ -3086,7 +3041,7 @@
           <w:numId w:val="2"/>
         </w:numPr>
       </w:pPr>
-      <w:bookmarkStart w:id="9" w:name="_Toc9707733"/>
+      <w:bookmarkStart w:id="8" w:name="_Toc9707733"/>
       <w:r>
         <w:t xml:space="preserve">Definición del proyecto </w:t>
       </w:r>
@@ -3094,7 +3049,7 @@
       <w:r>
         <w:t>Appetito</w:t>
       </w:r>
-      <w:bookmarkEnd w:id="9"/>
+      <w:bookmarkEnd w:id="8"/>
       <w:proofErr w:type="spellEnd"/>
     </w:p>
     <w:p>
@@ -3105,11 +3060,11 @@
           <w:numId w:val="2"/>
         </w:numPr>
       </w:pPr>
-      <w:bookmarkStart w:id="10" w:name="_Toc9707734"/>
+      <w:bookmarkStart w:id="9" w:name="_Toc9707734"/>
       <w:r>
         <w:t>Estructuras de datos</w:t>
       </w:r>
-      <w:bookmarkEnd w:id="10"/>
+      <w:bookmarkEnd w:id="9"/>
     </w:p>
     <w:p>
       <w:pPr>
@@ -3119,11 +3074,11 @@
           <w:numId w:val="2"/>
         </w:numPr>
       </w:pPr>
-      <w:bookmarkStart w:id="11" w:name="_Toc9707735"/>
+      <w:bookmarkStart w:id="10" w:name="_Toc9707735"/>
       <w:r>
         <w:t>Especificaciones de la base de datos</w:t>
       </w:r>
-      <w:bookmarkEnd w:id="11"/>
+      <w:bookmarkEnd w:id="10"/>
     </w:p>
     <w:p>
       <w:pPr>
@@ -3133,14 +3088,14 @@
           <w:numId w:val="2"/>
         </w:numPr>
       </w:pPr>
-      <w:bookmarkStart w:id="12" w:name="_Toc9707736"/>
+      <w:bookmarkStart w:id="11" w:name="_Toc9707736"/>
       <w:r>
         <w:t>Diseño E-R de la base de dat</w:t>
       </w:r>
       <w:r>
         <w:t>os</w:t>
       </w:r>
-      <w:bookmarkEnd w:id="12"/>
+      <w:bookmarkEnd w:id="11"/>
     </w:p>
     <w:p>
       <w:pPr>
@@ -3150,11 +3105,11 @@
           <w:numId w:val="2"/>
         </w:numPr>
       </w:pPr>
-      <w:bookmarkStart w:id="13" w:name="_Toc9707737"/>
+      <w:bookmarkStart w:id="12" w:name="_Toc9707737"/>
       <w:r>
         <w:t>Diseño relacional de la base de datos</w:t>
       </w:r>
-      <w:bookmarkEnd w:id="13"/>
+      <w:bookmarkEnd w:id="12"/>
     </w:p>
     <w:p>
       <w:pPr>
@@ -3164,11 +3119,11 @@
           <w:numId w:val="2"/>
         </w:numPr>
       </w:pPr>
-      <w:bookmarkStart w:id="14" w:name="_Toc9707738"/>
+      <w:bookmarkStart w:id="13" w:name="_Toc9707738"/>
       <w:r>
         <w:t>Estructura del proyecto</w:t>
       </w:r>
-      <w:bookmarkEnd w:id="14"/>
+      <w:bookmarkEnd w:id="13"/>
     </w:p>
     <w:p>
       <w:pPr>
@@ -3215,11 +3170,11 @@
           <w:numId w:val="2"/>
         </w:numPr>
       </w:pPr>
-      <w:bookmarkStart w:id="15" w:name="_Toc9707739"/>
+      <w:bookmarkStart w:id="14" w:name="_Toc9707739"/>
       <w:r>
         <w:t>Despliegue de la aplicación</w:t>
       </w:r>
-      <w:bookmarkEnd w:id="15"/>
+      <w:bookmarkEnd w:id="14"/>
     </w:p>
     <w:p>
       <w:pPr>
@@ -3229,11 +3184,11 @@
           <w:numId w:val="2"/>
         </w:numPr>
       </w:pPr>
-      <w:bookmarkStart w:id="16" w:name="_Toc9707740"/>
+      <w:bookmarkStart w:id="15" w:name="_Toc9707740"/>
       <w:r>
         <w:t>Requisitos previos</w:t>
       </w:r>
-      <w:bookmarkEnd w:id="16"/>
+      <w:bookmarkEnd w:id="15"/>
     </w:p>
     <w:p>
       <w:pPr>
@@ -3243,11 +3198,11 @@
           <w:numId w:val="2"/>
         </w:numPr>
       </w:pPr>
-      <w:bookmarkStart w:id="17" w:name="_Toc9707741"/>
+      <w:bookmarkStart w:id="16" w:name="_Toc9707741"/>
       <w:r>
         <w:t>Proceso de despliegue</w:t>
       </w:r>
-      <w:bookmarkEnd w:id="17"/>
+      <w:bookmarkEnd w:id="16"/>
     </w:p>
     <w:p/>
     <w:p>
@@ -3258,11 +3213,11 @@
           <w:numId w:val="2"/>
         </w:numPr>
       </w:pPr>
-      <w:bookmarkStart w:id="18" w:name="_Toc9707742"/>
+      <w:bookmarkStart w:id="17" w:name="_Toc9707742"/>
       <w:r>
         <w:t>Manual de uso</w:t>
       </w:r>
-      <w:bookmarkEnd w:id="18"/>
+      <w:bookmarkEnd w:id="17"/>
     </w:p>
     <w:p>
       <w:pPr>
@@ -3272,11 +3227,11 @@
           <w:numId w:val="2"/>
         </w:numPr>
       </w:pPr>
-      <w:bookmarkStart w:id="19" w:name="_Toc9707743"/>
+      <w:bookmarkStart w:id="18" w:name="_Toc9707743"/>
       <w:r>
         <w:t>Uso por clientes</w:t>
       </w:r>
-      <w:bookmarkEnd w:id="19"/>
+      <w:bookmarkEnd w:id="18"/>
     </w:p>
     <w:p>
       <w:pPr>
@@ -3286,12 +3241,14 @@
           <w:numId w:val="2"/>
         </w:numPr>
       </w:pPr>
-      <w:bookmarkStart w:id="20" w:name="_Toc9707744"/>
+      <w:bookmarkStart w:id="19" w:name="_Toc9707744"/>
+      <w:bookmarkStart w:id="20" w:name="_GoBack"/>
       <w:r>
         <w:t>Búsqueda de resultados</w:t>
       </w:r>
-      <w:bookmarkEnd w:id="20"/>
+      <w:bookmarkEnd w:id="19"/>
     </w:p>
+    <w:bookmarkEnd w:id="20"/>
     <w:p>
       <w:pPr>
         <w:pStyle w:val="Prrafodelista"/>
@@ -3329,6 +3286,15 @@
     <w:p>
       <w:pPr>
         <w:pStyle w:val="Ttulo3"/>
+        <w:ind w:firstLine="360"/>
+      </w:pPr>
+      <w:r>
+        <w:t>5.2.1    Diagrama de flujo</w:t>
+      </w:r>
+    </w:p>
+    <w:p>
+      <w:pPr>
+        <w:pStyle w:val="Ttulo3"/>
         <w:numPr>
           <w:ilvl w:val="2"/>
           <w:numId w:val="2"/>
@@ -3362,9 +3328,9 @@
           <w:numId w:val="2"/>
         </w:numPr>
       </w:pPr>
-      <w:bookmarkStart w:id="25" w:name="_Toc9707749"/>
+      <w:bookmarkStart w:id="25" w:name="_Toc9707750"/>
       <w:r>
-        <w:t>Restaurantes</w:t>
+        <w:t>Ubicaciones</w:t>
       </w:r>
       <w:bookmarkEnd w:id="25"/>
     </w:p>
@@ -3376,9 +3342,9 @@
           <w:numId w:val="2"/>
         </w:numPr>
       </w:pPr>
-      <w:bookmarkStart w:id="26" w:name="_Toc9707750"/>
+      <w:bookmarkStart w:id="26" w:name="_Toc9707751"/>
       <w:r>
-        <w:t>Ubicaciones</w:t>
+        <w:t>Categorías</w:t>
       </w:r>
       <w:bookmarkEnd w:id="26"/>
     </w:p>
@@ -3390,11 +3356,27 @@
           <w:numId w:val="2"/>
         </w:numPr>
       </w:pPr>
-      <w:bookmarkStart w:id="27" w:name="_Toc9707751"/>
+      <w:bookmarkStart w:id="27" w:name="_Toc9707752"/>
       <w:r>
-        <w:t>Categorías</w:t>
+        <w:t>Platos</w:t>
       </w:r>
       <w:bookmarkEnd w:id="27"/>
+    </w:p>
+    <w:p/>
+    <w:p>
+      <w:pPr>
+        <w:pStyle w:val="Ttulo2"/>
+        <w:numPr>
+          <w:ilvl w:val="1"/>
+          <w:numId w:val="2"/>
+        </w:numPr>
+      </w:pPr>
+      <w:bookmarkStart w:id="28" w:name="_Toc9707753"/>
+      <w:r>
+        <w:lastRenderedPageBreak/>
+        <w:t>Uso por administrador</w:t>
+      </w:r>
+      <w:bookmarkEnd w:id="28"/>
     </w:p>
     <w:p>
       <w:pPr>
@@ -3404,41 +3386,11 @@
           <w:numId w:val="2"/>
         </w:numPr>
       </w:pPr>
-      <w:bookmarkStart w:id="28" w:name="_Toc9707752"/>
-      <w:r>
-        <w:t>Platos</w:t>
-      </w:r>
-      <w:bookmarkEnd w:id="28"/>
-    </w:p>
-    <w:p/>
-    <w:p>
-      <w:pPr>
-        <w:pStyle w:val="Ttulo2"/>
-        <w:numPr>
-          <w:ilvl w:val="1"/>
-          <w:numId w:val="2"/>
-        </w:numPr>
-      </w:pPr>
-      <w:bookmarkStart w:id="29" w:name="_Toc9707753"/>
-      <w:r>
-        <w:lastRenderedPageBreak/>
-        <w:t>Uso por administrador</w:t>
-      </w:r>
-      <w:bookmarkEnd w:id="29"/>
-    </w:p>
-    <w:p>
-      <w:pPr>
-        <w:pStyle w:val="Ttulo3"/>
-        <w:numPr>
-          <w:ilvl w:val="2"/>
-          <w:numId w:val="2"/>
-        </w:numPr>
-      </w:pPr>
-      <w:bookmarkStart w:id="30" w:name="_Toc9707754"/>
+      <w:bookmarkStart w:id="29" w:name="_Toc9707754"/>
       <w:r>
         <w:t>Administración de Django</w:t>
       </w:r>
-      <w:bookmarkEnd w:id="30"/>
+      <w:bookmarkEnd w:id="29"/>
     </w:p>
     <w:p>
       <w:pPr>
@@ -3448,11 +3400,11 @@
           <w:numId w:val="2"/>
         </w:numPr>
       </w:pPr>
-      <w:bookmarkStart w:id="31" w:name="_Toc9707755"/>
+      <w:bookmarkStart w:id="30" w:name="_Toc9707755"/>
       <w:r>
         <w:t>Posibles mejoras</w:t>
       </w:r>
-      <w:bookmarkEnd w:id="31"/>
+      <w:bookmarkEnd w:id="30"/>
     </w:p>
     <w:p>
       <w:pPr>
@@ -3462,11 +3414,11 @@
           <w:numId w:val="2"/>
         </w:numPr>
       </w:pPr>
-      <w:bookmarkStart w:id="32" w:name="_Toc9707756"/>
+      <w:bookmarkStart w:id="31" w:name="_Toc9707756"/>
       <w:r>
         <w:t>Bibliografía</w:t>
       </w:r>
-      <w:bookmarkEnd w:id="32"/>
+      <w:bookmarkEnd w:id="31"/>
     </w:p>
     <w:p>
       <w:pPr>
@@ -3476,11 +3428,11 @@
           <w:numId w:val="2"/>
         </w:numPr>
       </w:pPr>
-      <w:bookmarkStart w:id="33" w:name="_Toc9707757"/>
+      <w:bookmarkStart w:id="32" w:name="_Toc9707757"/>
       <w:r>
         <w:t>Conclusiones</w:t>
       </w:r>
-      <w:bookmarkEnd w:id="33"/>
+      <w:bookmarkEnd w:id="32"/>
     </w:p>
     <w:sectPr>
       <w:pgSz w:w="11906" w:h="16838"/>
@@ -4614,7 +4566,7 @@
 </file>
 
 <file path=customXml/itemProps1.xml><?xml version="1.0" encoding="utf-8"?>
-<ds:datastoreItem xmlns:ds="http://schemas.openxmlformats.org/officeDocument/2006/customXml" ds:itemID="{A23D6B7E-EDAD-49E1-B542-1E85FEB5AB32}">
+<ds:datastoreItem xmlns:ds="http://schemas.openxmlformats.org/officeDocument/2006/customXml" ds:itemID="{E0EA7525-F801-4800-A1FB-CC5EA326264E}">
   <ds:schemaRefs>
     <ds:schemaRef ds:uri="http://schemas.openxmlformats.org/officeDocument/2006/bibliography"/>
   </ds:schemaRefs>

</xml_diff>